<commit_message>
added a technical summary
</commit_message>
<xml_diff>
--- a/JoshuaCaveResume2020.docx
+++ b/JoshuaCaveResume2020.docx
@@ -22,7 +22,7 @@
       </w:tblGrid>
       <w:tr>
         <w:trPr>
-          <w:trHeight w:val="2379"/>
+          <w:trHeight w:val="1709"/>
         </w:trPr>
         <w:tc>
           <w:tcPr>
@@ -67,106 +67,170 @@
               <w:rPr>
                 <w:szCs w:val="22"/>
               </w:rPr>
-              <w:t>Building solutions</w:t>
+              <w:t>Having worked in contract positions for the last 3 years, I realize how much I miss working with other developers and like-minded people. I am now seeking a new opportunity with a strong team focus that will provide the next big challenge in my career.</w:t>
+            </w:r>
+          </w:p>
+        </w:tc>
+      </w:tr>
+      <w:tr>
+        <w:trPr>
+          <w:trHeight w:hRule="exact" w:val="288"/>
+        </w:trPr>
+        <w:tc>
+          <w:tcPr>
+            <w:tcW w:w="10285" w:type="dxa"/>
+          </w:tcPr>
+          <w:p/>
+        </w:tc>
+      </w:tr>
+      <w:tr>
+        <w:trPr>
+          <w:trHeight w:val="2379"/>
+        </w:trPr>
+        <w:tc>
+          <w:tcPr>
+            <w:tcW w:w="10285" w:type="dxa"/>
+            <w:tcBorders>
+              <w:left w:val="single" w:sz="36" w:space="0" w:color="3B3838" w:themeColor="background2" w:themeShade="40"/>
+            </w:tcBorders>
+          </w:tcPr>
+          <w:p>
+            <w:pPr>
+              <w:pStyle w:val="Title"/>
+            </w:pPr>
+            <w:r>
+              <w:t>Technical Summary</w:t>
+            </w:r>
+          </w:p>
+          <w:p>
+            <w:r>
+              <w:t>I always struggle to describe this and prefer to showcase my work in person. A lot of my best work is tucked behind a login. Regardless, here is an overview:</w:t>
+            </w:r>
+          </w:p>
+          <w:p>
+            <w:r>
+              <w:t xml:space="preserve">Strong in </w:t>
             </w:r>
             <w:r>
               <w:rPr>
-                <w:szCs w:val="22"/>
+                <w:b/>
               </w:rPr>
-              <w:t xml:space="preserve"> </w:t>
+              <w:t>VueJS</w:t>
+            </w:r>
+            <w:r>
+              <w:t xml:space="preserve">, keen for more exposure </w:t>
             </w:r>
             <w:r>
               <w:rPr>
-                <w:szCs w:val="22"/>
+                <w:b/>
               </w:rPr>
-              <w:t>in both </w:t>
+              <w:t>React</w:t>
+            </w:r>
+            <w:r>
+              <w:t xml:space="preserve"> especially </w:t>
             </w:r>
             <w:r>
               <w:rPr>
-                <w:rStyle w:val="Strong"/>
-                <w:bCs w:val="0"/>
-                <w:szCs w:val="22"/>
+                <w:b/>
+              </w:rPr>
+              <w:t>React Native</w:t>
+            </w:r>
+            <w:r>
+              <w:t xml:space="preserve">. Good handle of </w:t>
+            </w:r>
+            <w:r>
+              <w:rPr>
+                <w:b/>
+              </w:rPr>
+              <w:t>Sass(scss)/CSS</w:t>
+            </w:r>
+            <w:r>
+              <w:t xml:space="preserve">. Routinely use both </w:t>
+            </w:r>
+            <w:r>
+              <w:rPr>
+                <w:b/>
               </w:rPr>
               <w:t>C#</w:t>
             </w:r>
             <w:r>
-              <w:rPr>
-                <w:szCs w:val="22"/>
-              </w:rPr>
-              <w:t> and </w:t>
+              <w:t xml:space="preserve"> and </w:t>
             </w:r>
             <w:r>
               <w:rPr>
-                <w:rStyle w:val="Strong"/>
-                <w:bCs w:val="0"/>
-                <w:szCs w:val="22"/>
+                <w:b/>
               </w:rPr>
               <w:t>Golang</w:t>
             </w:r>
             <w:r>
-              <w:rPr>
-                <w:szCs w:val="22"/>
-              </w:rPr>
-              <w:t xml:space="preserve"> </w:t>
+              <w:t xml:space="preserve"> on the backend. </w:t>
             </w:r>
             <w:r>
               <w:rPr>
-                <w:szCs w:val="22"/>
+                <w:b/>
               </w:rPr>
-              <w:t>with</w:t>
+              <w:t>Postgres</w:t>
+            </w:r>
+            <w:r>
+              <w:t xml:space="preserve"> and </w:t>
+            </w:r>
+            <w:r>
+              <w:rPr>
+                <w:b/>
+              </w:rPr>
+              <w:t>MSSQL</w:t>
+            </w:r>
+            <w:r>
+              <w:t xml:space="preserve"> at a data level with </w:t>
+            </w:r>
+            <w:r>
+              <w:rPr>
+                <w:b/>
+              </w:rPr>
+              <w:t>Redis</w:t>
+            </w:r>
+            <w:r>
+              <w:t xml:space="preserve"> as a cache. </w:t>
+            </w:r>
+            <w:r>
+              <w:rPr>
+                <w:b/>
+              </w:rPr>
+              <w:t>DOKKU</w:t>
+            </w:r>
+            <w:r>
+              <w:t xml:space="preserve"> for deployment. I've also built and </w:t>
+            </w:r>
+            <w:r>
+              <w:t>l</w:t>
             </w:r>
             <w:bookmarkStart w:id="0" w:name="_GoBack"/>
             <w:bookmarkEnd w:id="0"/>
             <w:r>
-              <w:rPr>
-                <w:szCs w:val="22"/>
-              </w:rPr>
-              <w:t xml:space="preserve"> </w:t>
+              <w:t xml:space="preserve">aunched both desktop and mobile apps using </w:t>
             </w:r>
             <w:r>
               <w:rPr>
                 <w:b/>
-                <w:szCs w:val="22"/>
               </w:rPr>
-              <w:t>VueJS</w:t>
+              <w:t>Electron</w:t>
+            </w:r>
+            <w:r>
+              <w:t xml:space="preserve"> and </w:t>
             </w:r>
             <w:r>
               <w:rPr>
                 <w:b/>
-                <w:szCs w:val="22"/>
               </w:rPr>
-              <w:t xml:space="preserve"> </w:t>
+              <w:t>Cordova</w:t>
             </w:r>
             <w:r>
-              <w:rPr>
-                <w:szCs w:val="22"/>
-              </w:rPr>
-              <w:t>on the front</w:t>
-            </w:r>
-            <w:r>
-              <w:rPr>
-                <w:szCs w:val="22"/>
-              </w:rPr>
-              <w:t>-</w:t>
-            </w:r>
-            <w:r>
-              <w:rPr>
-                <w:szCs w:val="22"/>
-              </w:rPr>
-              <w:t>end.</w:t>
+              <w:t xml:space="preserve"> respectively on the Apple App Store.</w:t>
             </w:r>
           </w:p>
           <w:p>
-            <w:pPr>
-              <w:rPr>
-                <w:szCs w:val="22"/>
-              </w:rPr>
-            </w:pPr>
             <w:r>
-              <w:rPr>
-                <w:szCs w:val="22"/>
-              </w:rPr>
-              <w:t>Having worked in contract positions for the last 3 years, I realize how much I miss working with other developers and like-minded people. I am now seeking a new opportunity with a strong team focus that will provide the next big challenge in my career.</w:t>
+              <w:t>I am a strong believer in the right tool for the job and I am always keen to learn something new if it makes business sense.</w:t>
             </w:r>
           </w:p>
         </w:tc>
@@ -557,7 +621,13 @@
                   <w:pStyle w:val="ListParagraph"/>
                 </w:pPr>
                 <w:r>
-                  <w:t>Client area – with an interactive world map showing imports and exports and detailed product info</w:t>
+                  <w:t>Client area – with an interactive world map showing imports</w:t>
+                </w:r>
+                <w:r>
+                  <w:t xml:space="preserve">, </w:t>
+                </w:r>
+                <w:r>
+                  <w:t>exports and detailed product info</w:t>
                 </w:r>
               </w:p>
               <w:p>
@@ -1362,8 +1432,22 @@
 <w:hdr xmlns:wpc="http://schemas.microsoft.com/office/word/2010/wordprocessingCanvas" xmlns:cx="http://schemas.microsoft.com/office/drawing/2014/chartex" xmlns:cx1="http://schemas.microsoft.com/office/drawing/2015/9/8/chartex" xmlns:cx2="http://schemas.microsoft.com/office/drawing/2015/10/21/chartex" xmlns:cx3="http://schemas.microsoft.com/office/drawing/2016/5/9/chartex" xmlns:cx4="http://schemas.microsoft.com/office/drawing/2016/5/10/chartex" xmlns:cx5="http://schemas.microsoft.com/office/drawing/2016/5/11/chartex" xmlns:cx6="http://schemas.microsoft.com/office/drawing/2016/5/12/chartex" xmlns:cx7="http://schemas.microsoft.com/office/drawing/2016/5/13/chartex" xmlns:cx8="http://schemas.microsoft.com/office/drawing/2016/5/14/chartex" xmlns:mc="http://schemas.openxmlformats.org/markup-compatibility/2006" xmlns:aink="http://schemas.microsoft.com/office/drawing/2016/ink" xmlns:am3d="http://schemas.microsoft.com/office/drawing/2017/model3d" xmlns:o="urn:schemas-microsoft-com:office:office" xmlns:r="http://schemas.openxmlformats.org/officeDocument/2006/relationships" xmlns:m="http://schemas.openxmlformats.org/officeDocument/2006/math" xmlns:v="urn:schemas-microsoft-com:vml" xmlns:wp14="http://schemas.microsoft.com/office/word/2010/wordprocessingDrawing" xmlns:wp="http://schemas.openxmlformats.org/drawingml/2006/wordprocessingDrawing" xmlns:w10="urn:schemas-microsoft-com:office:word" xmlns:w="http://schemas.openxmlformats.org/wordprocessingml/2006/main" xmlns:w14="http://schemas.microsoft.com/office/word/2010/wordml" xmlns:w15="http://schemas.microsoft.com/office/word/2012/wordml" xmlns:w16cid="http://schemas.microsoft.com/office/word/2016/wordml/cid" xmlns:w16se="http://schemas.microsoft.com/office/word/2015/wordml/symex" xmlns:wpg="http://schemas.microsoft.com/office/word/2010/wordprocessingGroup" xmlns:wpi="http://schemas.microsoft.com/office/word/2010/wordprocessingInk" xmlns:wne="http://schemas.microsoft.com/office/word/2006/wordml" xmlns:wps="http://schemas.microsoft.com/office/word/2010/wordprocessingShape" mc:Ignorable="w14 w15 w16se w16cid wp14">
   <w:p>
     <w:pPr>
+      <w:rPr>
+        <w:rFonts w:ascii="Helvetica Neue Light" w:hAnsi="Helvetica Neue Light"/>
+        <w:sz w:val="32"/>
+      </w:rPr>
+    </w:pPr>
+    <w:r>
+      <w:rPr>
+        <w:rFonts w:ascii="Helvetica Neue Light" w:hAnsi="Helvetica Neue Light"/>
+        <w:sz w:val="32"/>
+      </w:rPr>
+      <w:t>Joshua Cave</w:t>
+    </w:r>
+  </w:p>
+  <w:p>
+    <w:pPr>
       <w:pStyle w:val="Subtitle"/>
-      <w:jc w:val="right"/>
       <w:rPr>
         <w:rFonts w:ascii="Helvetica Neue" w:eastAsia="Times New Roman" w:hAnsi="Helvetica Neue"/>
         <w:sz w:val="18"/>
@@ -1375,495 +1459,59 @@
         <w:noProof/>
         <w:sz w:val="18"/>
       </w:rPr>
-      <mc:AlternateContent>
-        <mc:Choice Requires="wps">
-          <w:drawing>
-            <wp:anchor distT="0" distB="0" distL="114300" distR="114300" simplePos="0" relativeHeight="251659264" behindDoc="0" locked="0" layoutInCell="1" allowOverlap="1" wp14:anchorId="2782ADB6" wp14:editId="5B4ED597">
-              <wp:simplePos x="0" y="0"/>
-              <wp:positionH relativeFrom="column">
-                <wp:posOffset>28575</wp:posOffset>
-              </wp:positionH>
-              <wp:positionV relativeFrom="paragraph">
-                <wp:posOffset>270</wp:posOffset>
-              </wp:positionV>
-              <wp:extent cx="2684834" cy="719847"/>
-              <wp:effectExtent l="0" t="0" r="0" b="0"/>
-              <wp:wrapNone/>
-              <wp:docPr id="2" name="Text Box 2"/>
-              <wp:cNvGraphicFramePr/>
-              <a:graphic xmlns:a="http://schemas.openxmlformats.org/drawingml/2006/main">
-                <a:graphicData uri="http://schemas.microsoft.com/office/word/2010/wordprocessingShape">
-                  <wps:wsp>
-                    <wps:cNvSpPr txBox="1"/>
-                    <wps:spPr>
-                      <a:xfrm>
-                        <a:off x="0" y="0"/>
-                        <a:ext cx="2684834" cy="719847"/>
-                      </a:xfrm>
-                      <a:prstGeom prst="rect">
-                        <a:avLst/>
-                      </a:prstGeom>
-                      <a:noFill/>
-                      <a:ln>
-                        <a:noFill/>
-                      </a:ln>
-                    </wps:spPr>
-                    <wps:style>
-                      <a:lnRef idx="0">
-                        <a:scrgbClr r="0" g="0" b="0"/>
-                      </a:lnRef>
-                      <a:fillRef idx="0">
-                        <a:scrgbClr r="0" g="0" b="0"/>
-                      </a:fillRef>
-                      <a:effectRef idx="0">
-                        <a:scrgbClr r="0" g="0" b="0"/>
-                      </a:effectRef>
-                      <a:fontRef idx="minor">
-                        <a:schemeClr val="lt1"/>
-                      </a:fontRef>
-                    </wps:style>
-                    <wps:txbx>
-                      <w:txbxContent>
-                        <w:bookmarkStart w:id="1" w:name="_Hlt34509727"/>
-                        <w:bookmarkEnd w:id="1"/>
-                        <w:p>
-                          <w:pPr>
-                            <w:pStyle w:val="Title"/>
-                            <w:ind w:left="0"/>
-                            <w:rPr>
-                              <w:color w:val="000000" w:themeColor="text1"/>
-                              <w:sz w:val="56"/>
-                            </w:rPr>
-                          </w:pPr>
-                          <w:r>
-                            <w:rPr>
-                              <w:color w:val="000000" w:themeColor="text1"/>
-                              <w:sz w:val="56"/>
-                            </w:rPr>
-                            <w:fldChar w:fldCharType="begin"/>
-                          </w:r>
-                          <w:r>
-                            <w:rPr>
-                              <w:color w:val="000000" w:themeColor="text1"/>
-                              <w:sz w:val="56"/>
-                            </w:rPr>
-                            <w:instrText xml:space="preserve"> PLACEHOLDER </w:instrText>
-                          </w:r>
-                          <w:r>
-                            <w:rPr>
-                              <w:color w:val="000000" w:themeColor="text1"/>
-                              <w:sz w:val="56"/>
-                            </w:rPr>
-                            <w:fldChar w:fldCharType="begin"/>
-                          </w:r>
-                          <w:r>
-                            <w:rPr>
-                              <w:color w:val="000000" w:themeColor="text1"/>
-                              <w:sz w:val="56"/>
-                            </w:rPr>
-                            <w:instrText xml:space="preserve"> IF </w:instrText>
-                          </w:r>
-                          <w:r>
-                            <w:rPr>
-                              <w:noProof/>
-                              <w:color w:val="000000" w:themeColor="text1"/>
-                              <w:sz w:val="56"/>
-                            </w:rPr>
-                            <w:fldChar w:fldCharType="begin"/>
-                          </w:r>
-                          <w:r>
-                            <w:rPr>
-                              <w:noProof/>
-                              <w:color w:val="000000" w:themeColor="text1"/>
-                              <w:sz w:val="56"/>
-                            </w:rPr>
-                            <w:instrText xml:space="preserve"> USERNAME </w:instrText>
-                          </w:r>
-                          <w:r>
-                            <w:rPr>
-                              <w:noProof/>
-                              <w:color w:val="000000" w:themeColor="text1"/>
-                              <w:sz w:val="56"/>
-                            </w:rPr>
-                            <w:fldChar w:fldCharType="separate"/>
-                          </w:r>
-                          <w:r>
-                            <w:rPr>
-                              <w:noProof/>
-                              <w:color w:val="000000" w:themeColor="text1"/>
-                              <w:sz w:val="56"/>
-                            </w:rPr>
-                            <w:instrText>Joshua Cave</w:instrText>
-                          </w:r>
-                          <w:r>
-                            <w:rPr>
-                              <w:noProof/>
-                              <w:color w:val="000000" w:themeColor="text1"/>
-                              <w:sz w:val="56"/>
-                            </w:rPr>
-                            <w:fldChar w:fldCharType="end"/>
-                          </w:r>
-                          <w:r>
-                            <w:rPr>
-                              <w:color w:val="000000" w:themeColor="text1"/>
-                              <w:sz w:val="56"/>
-                            </w:rPr>
-                            <w:instrText xml:space="preserve">="" "[Your Name]" </w:instrText>
-                          </w:r>
-                          <w:r>
-                            <w:rPr>
-                              <w:noProof/>
-                              <w:color w:val="000000" w:themeColor="text1"/>
-                              <w:sz w:val="56"/>
-                            </w:rPr>
-                            <w:fldChar w:fldCharType="begin"/>
-                          </w:r>
-                          <w:r>
-                            <w:rPr>
-                              <w:noProof/>
-                              <w:color w:val="000000" w:themeColor="text1"/>
-                              <w:sz w:val="56"/>
-                            </w:rPr>
-                            <w:instrText xml:space="preserve"> USERNAME </w:instrText>
-                          </w:r>
-                          <w:r>
-                            <w:rPr>
-                              <w:noProof/>
-                              <w:color w:val="000000" w:themeColor="text1"/>
-                              <w:sz w:val="56"/>
-                            </w:rPr>
-                            <w:fldChar w:fldCharType="separate"/>
-                          </w:r>
-                          <w:r>
-                            <w:rPr>
-                              <w:noProof/>
-                              <w:color w:val="000000" w:themeColor="text1"/>
-                              <w:sz w:val="56"/>
-                            </w:rPr>
-                            <w:instrText>Joshua Cave</w:instrText>
-                          </w:r>
-                          <w:r>
-                            <w:rPr>
-                              <w:noProof/>
-                              <w:color w:val="000000" w:themeColor="text1"/>
-                              <w:sz w:val="56"/>
-                            </w:rPr>
-                            <w:fldChar w:fldCharType="end"/>
-                          </w:r>
-                          <w:r>
-                            <w:rPr>
-                              <w:color w:val="000000" w:themeColor="text1"/>
-                              <w:sz w:val="56"/>
-                            </w:rPr>
-                            <w:fldChar w:fldCharType="separate"/>
-                          </w:r>
-                          <w:r>
-                            <w:rPr>
-                              <w:noProof/>
-                              <w:color w:val="000000" w:themeColor="text1"/>
-                              <w:sz w:val="56"/>
-                            </w:rPr>
-                            <w:instrText>Joshua Cave</w:instrText>
-                          </w:r>
-                          <w:r>
-                            <w:rPr>
-                              <w:color w:val="000000" w:themeColor="text1"/>
-                              <w:sz w:val="56"/>
-                            </w:rPr>
-                            <w:fldChar w:fldCharType="end"/>
-                          </w:r>
-                          <w:r>
-                            <w:rPr>
-                              <w:color w:val="000000" w:themeColor="text1"/>
-                              <w:sz w:val="56"/>
-                            </w:rPr>
-                            <w:instrText xml:space="preserve"> \* MERGEFORMAT</w:instrText>
-                          </w:r>
-                          <w:r>
-                            <w:rPr>
-                              <w:color w:val="000000" w:themeColor="text1"/>
-                              <w:sz w:val="56"/>
-                            </w:rPr>
-                            <w:fldChar w:fldCharType="separate"/>
-                          </w:r>
-                          <w:r>
-                            <w:rPr>
-                              <w:color w:val="000000" w:themeColor="text1"/>
-                              <w:sz w:val="56"/>
-                            </w:rPr>
-                            <w:t xml:space="preserve">Joshua </w:t>
-                          </w:r>
-                          <w:r>
-                            <w:rPr>
-                              <w:noProof/>
-                              <w:color w:val="000000" w:themeColor="text1"/>
-                              <w:sz w:val="56"/>
-                            </w:rPr>
-                            <w:t>Cave</w:t>
-                          </w:r>
-                          <w:r>
-                            <w:rPr>
-                              <w:color w:val="000000" w:themeColor="text1"/>
-                              <w:sz w:val="56"/>
-                            </w:rPr>
-                            <w:fldChar w:fldCharType="end"/>
-                          </w:r>
-                        </w:p>
-                      </w:txbxContent>
-                    </wps:txbx>
-                    <wps:bodyPr rot="0" spcFirstLastPara="0" vertOverflow="overflow" horzOverflow="overflow" vert="horz" wrap="square" lIns="91440" tIns="45720" rIns="91440" bIns="45720" numCol="1" spcCol="0" rtlCol="0" fromWordArt="0" anchor="t" anchorCtr="0" forceAA="0" compatLnSpc="1">
-                      <a:prstTxWarp prst="textNoShape">
-                        <a:avLst/>
-                      </a:prstTxWarp>
-                      <a:noAutofit/>
-                    </wps:bodyPr>
-                  </wps:wsp>
-                </a:graphicData>
-              </a:graphic>
-            </wp:anchor>
-          </w:drawing>
-        </mc:Choice>
-        <mc:Fallback>
-          <w:pict>
-            <v:shapetype w14:anchorId="2782ADB6" id="_x0000_t202" coordsize="21600,21600" o:spt="202" path="m,l,21600r21600,l21600,xe">
-              <v:stroke joinstyle="miter"/>
-              <v:path gradientshapeok="t" o:connecttype="rect"/>
-            </v:shapetype>
-            <v:shape id="Text Box 2" o:spid="_x0000_s1026" type="#_x0000_t202" style="position:absolute;left:0;text-align:left;margin-left:2.25pt;margin-top:0;width:211.4pt;height:56.7pt;z-index:251659264;visibility:visible;mso-wrap-style:square;mso-wrap-distance-left:9pt;mso-wrap-distance-top:0;mso-wrap-distance-right:9pt;mso-wrap-distance-bottom:0;mso-position-horizontal:absolute;mso-position-horizontal-relative:text;mso-position-vertical:absolute;mso-position-vertical-relative:text;v-text-anchor:top" o:gfxdata="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" filled="f" stroked="f">
-              <v:textbox>
-                <w:txbxContent>
-                  <w:bookmarkStart w:id="2" w:name="_Hlt34509727"/>
-                  <w:bookmarkEnd w:id="2"/>
-                  <w:p>
-                    <w:pPr>
-                      <w:pStyle w:val="Title"/>
-                      <w:ind w:left="0"/>
-                      <w:rPr>
-                        <w:color w:val="000000" w:themeColor="text1"/>
-                        <w:sz w:val="56"/>
-                      </w:rPr>
-                    </w:pPr>
-                    <w:r>
-                      <w:rPr>
-                        <w:color w:val="000000" w:themeColor="text1"/>
-                        <w:sz w:val="56"/>
-                      </w:rPr>
-                      <w:fldChar w:fldCharType="begin"/>
-                    </w:r>
-                    <w:r>
-                      <w:rPr>
-                        <w:color w:val="000000" w:themeColor="text1"/>
-                        <w:sz w:val="56"/>
-                      </w:rPr>
-                      <w:instrText xml:space="preserve"> PLACEHOLDER </w:instrText>
-                    </w:r>
-                    <w:r>
-                      <w:rPr>
-                        <w:color w:val="000000" w:themeColor="text1"/>
-                        <w:sz w:val="56"/>
-                      </w:rPr>
-                      <w:fldChar w:fldCharType="begin"/>
-                    </w:r>
-                    <w:r>
-                      <w:rPr>
-                        <w:color w:val="000000" w:themeColor="text1"/>
-                        <w:sz w:val="56"/>
-                      </w:rPr>
-                      <w:instrText xml:space="preserve"> IF </w:instrText>
-                    </w:r>
-                    <w:r>
-                      <w:rPr>
-                        <w:noProof/>
-                        <w:color w:val="000000" w:themeColor="text1"/>
-                        <w:sz w:val="56"/>
-                      </w:rPr>
-                      <w:fldChar w:fldCharType="begin"/>
-                    </w:r>
-                    <w:r>
-                      <w:rPr>
-                        <w:noProof/>
-                        <w:color w:val="000000" w:themeColor="text1"/>
-                        <w:sz w:val="56"/>
-                      </w:rPr>
-                      <w:instrText xml:space="preserve"> USERNAME </w:instrText>
-                    </w:r>
-                    <w:r>
-                      <w:rPr>
-                        <w:noProof/>
-                        <w:color w:val="000000" w:themeColor="text1"/>
-                        <w:sz w:val="56"/>
-                      </w:rPr>
-                      <w:fldChar w:fldCharType="separate"/>
-                    </w:r>
-                    <w:r>
-                      <w:rPr>
-                        <w:noProof/>
-                        <w:color w:val="000000" w:themeColor="text1"/>
-                        <w:sz w:val="56"/>
-                      </w:rPr>
-                      <w:instrText>Joshua Cave</w:instrText>
-                    </w:r>
-                    <w:r>
-                      <w:rPr>
-                        <w:noProof/>
-                        <w:color w:val="000000" w:themeColor="text1"/>
-                        <w:sz w:val="56"/>
-                      </w:rPr>
-                      <w:fldChar w:fldCharType="end"/>
-                    </w:r>
-                    <w:r>
-                      <w:rPr>
-                        <w:color w:val="000000" w:themeColor="text1"/>
-                        <w:sz w:val="56"/>
-                      </w:rPr>
-                      <w:instrText xml:space="preserve">="" "[Your Name]" </w:instrText>
-                    </w:r>
-                    <w:r>
-                      <w:rPr>
-                        <w:noProof/>
-                        <w:color w:val="000000" w:themeColor="text1"/>
-                        <w:sz w:val="56"/>
-                      </w:rPr>
-                      <w:fldChar w:fldCharType="begin"/>
-                    </w:r>
-                    <w:r>
-                      <w:rPr>
-                        <w:noProof/>
-                        <w:color w:val="000000" w:themeColor="text1"/>
-                        <w:sz w:val="56"/>
-                      </w:rPr>
-                      <w:instrText xml:space="preserve"> USERNAME </w:instrText>
-                    </w:r>
-                    <w:r>
-                      <w:rPr>
-                        <w:noProof/>
-                        <w:color w:val="000000" w:themeColor="text1"/>
-                        <w:sz w:val="56"/>
-                      </w:rPr>
-                      <w:fldChar w:fldCharType="separate"/>
-                    </w:r>
-                    <w:r>
-                      <w:rPr>
-                        <w:noProof/>
-                        <w:color w:val="000000" w:themeColor="text1"/>
-                        <w:sz w:val="56"/>
-                      </w:rPr>
-                      <w:instrText>Joshua Cave</w:instrText>
-                    </w:r>
-                    <w:r>
-                      <w:rPr>
-                        <w:noProof/>
-                        <w:color w:val="000000" w:themeColor="text1"/>
-                        <w:sz w:val="56"/>
-                      </w:rPr>
-                      <w:fldChar w:fldCharType="end"/>
-                    </w:r>
-                    <w:r>
-                      <w:rPr>
-                        <w:color w:val="000000" w:themeColor="text1"/>
-                        <w:sz w:val="56"/>
-                      </w:rPr>
-                      <w:fldChar w:fldCharType="separate"/>
-                    </w:r>
-                    <w:r>
-                      <w:rPr>
-                        <w:noProof/>
-                        <w:color w:val="000000" w:themeColor="text1"/>
-                        <w:sz w:val="56"/>
-                      </w:rPr>
-                      <w:instrText>Joshua Cave</w:instrText>
-                    </w:r>
-                    <w:r>
-                      <w:rPr>
-                        <w:color w:val="000000" w:themeColor="text1"/>
-                        <w:sz w:val="56"/>
-                      </w:rPr>
-                      <w:fldChar w:fldCharType="end"/>
-                    </w:r>
-                    <w:r>
-                      <w:rPr>
-                        <w:color w:val="000000" w:themeColor="text1"/>
-                        <w:sz w:val="56"/>
-                      </w:rPr>
-                      <w:instrText xml:space="preserve"> \* MERGEFORMAT</w:instrText>
-                    </w:r>
-                    <w:r>
-                      <w:rPr>
-                        <w:color w:val="000000" w:themeColor="text1"/>
-                        <w:sz w:val="56"/>
-                      </w:rPr>
-                      <w:fldChar w:fldCharType="separate"/>
-                    </w:r>
-                    <w:r>
-                      <w:rPr>
-                        <w:color w:val="000000" w:themeColor="text1"/>
-                        <w:sz w:val="56"/>
-                      </w:rPr>
-                      <w:t xml:space="preserve">Joshua </w:t>
-                    </w:r>
-                    <w:r>
-                      <w:rPr>
-                        <w:noProof/>
-                        <w:color w:val="000000" w:themeColor="text1"/>
-                        <w:sz w:val="56"/>
-                      </w:rPr>
-                      <w:t>Cave</w:t>
-                    </w:r>
-                    <w:r>
-                      <w:rPr>
-                        <w:color w:val="000000" w:themeColor="text1"/>
-                        <w:sz w:val="56"/>
-                      </w:rPr>
-                      <w:fldChar w:fldCharType="end"/>
-                    </w:r>
-                  </w:p>
-                </w:txbxContent>
-              </v:textbox>
-            </v:shape>
-          </w:pict>
-        </mc:Fallback>
-      </mc:AlternateContent>
+      <w:drawing>
+        <wp:inline distT="0" distB="0" distL="0" distR="0" wp14:anchorId="5025B400" wp14:editId="7C5A7B73">
+          <wp:extent cx="155575" cy="155575"/>
+          <wp:effectExtent l="0" t="0" r="0" b="0"/>
+          <wp:docPr id="5" name="Picture 11" descr="envelope-open">
+            <a:hlinkClick xmlns:a="http://schemas.openxmlformats.org/drawingml/2006/main" r:id="rId1" tgtFrame="&quot;_blank&quot;"/>
+          </wp:docPr>
+          <wp:cNvGraphicFramePr>
+            <a:graphicFrameLocks xmlns:a="http://schemas.openxmlformats.org/drawingml/2006/main"/>
+          </wp:cNvGraphicFramePr>
+          <a:graphic xmlns:a="http://schemas.openxmlformats.org/drawingml/2006/main">
+            <a:graphicData uri="http://schemas.openxmlformats.org/drawingml/2006/picture">
+              <pic:pic xmlns:pic="http://schemas.openxmlformats.org/drawingml/2006/picture">
+                <pic:nvPicPr>
+                  <pic:cNvPr id="0" name="Picture 11" descr="envelope-open">
+                    <a:hlinkClick r:id="rId1" tgtFrame="&quot;_blank&quot;"/>
+                  </pic:cNvPr>
+                  <pic:cNvPicPr>
+                    <a:picLocks/>
+                  </pic:cNvPicPr>
+                </pic:nvPicPr>
+                <pic:blipFill>
+                  <a:blip r:embed="rId2">
+                    <a:extLst>
+                      <a:ext uri="{28A0092B-C50C-407E-A947-70E740481C1C}">
+                        <a14:useLocalDpi xmlns:a14="http://schemas.microsoft.com/office/drawing/2010/main" val="0"/>
+                      </a:ext>
+                    </a:extLst>
+                  </a:blip>
+                  <a:srcRect/>
+                  <a:stretch>
+                    <a:fillRect/>
+                  </a:stretch>
+                </pic:blipFill>
+                <pic:spPr bwMode="auto">
+                  <a:xfrm>
+                    <a:off x="0" y="0"/>
+                    <a:ext cx="155575" cy="155575"/>
+                  </a:xfrm>
+                  <a:prstGeom prst="rect">
+                    <a:avLst/>
+                  </a:prstGeom>
+                  <a:noFill/>
+                  <a:ln>
+                    <a:noFill/>
+                  </a:ln>
+                </pic:spPr>
+              </pic:pic>
+            </a:graphicData>
+          </a:graphic>
+        </wp:inline>
+      </w:drawing>
     </w:r>
-    <w:hyperlink r:id="rId1" w:tgtFrame="_blank" w:history="1">
-      <w:hyperlink r:id="rId2" w:tgtFrame="_blank" w:history="1">
-        <w:hyperlink r:id="rId3" w:tgtFrame="_blank" w:history="1">
-          <w:hyperlink r:id="rId4" w:tgtFrame="_blank" w:history="1">
-            <w:r>
-              <w:rPr>
-                <w:rFonts w:ascii="Helvetica Neue" w:eastAsia="Times New Roman" w:hAnsi="Helvetica Neue"/>
-                <w:noProof/>
-                <w:sz w:val="18"/>
-              </w:rPr>
-              <w:pict w14:anchorId="7A64DDB7">
-                <v:shapetype id="_x0000_t75" coordsize="21600,21600" o:spt="75" o:preferrelative="t" path="m@4@5l@4@11@9@11@9@5xe" filled="f" stroked="f">
-                  <v:stroke joinstyle="miter"/>
-                  <v:formulas>
-                    <v:f eqn="if lineDrawn pixelLineWidth 0"/>
-                    <v:f eqn="sum @0 1 0"/>
-                    <v:f eqn="sum 0 0 @1"/>
-                    <v:f eqn="prod @2 1 2"/>
-                    <v:f eqn="prod @3 21600 pixelWidth"/>
-                    <v:f eqn="prod @3 21600 pixelHeight"/>
-                    <v:f eqn="sum @0 0 1"/>
-                    <v:f eqn="prod @6 1 2"/>
-                    <v:f eqn="prod @7 21600 pixelWidth"/>
-                    <v:f eqn="sum @8 21600 0"/>
-                    <v:f eqn="prod @7 21600 pixelHeight"/>
-                    <v:f eqn="sum @10 21600 0"/>
-                  </v:formulas>
-                  <v:path o:extrusionok="f" gradientshapeok="t" o:connecttype="rect"/>
-                  <o:lock v:ext="edit" aspectratio="t"/>
-                </v:shapetype>
-                <v:shape id="Picture 11" o:spid="_x0000_i1028" type="#_x0000_t75" alt="envelope-open" href="https://user-images.githubusercontent.com/1089671/75619422-685dc880-5be0-11ea-8d3c-702eae7ec782.png" target="&quot;_blank&quot;" style="width:12.25pt;height:12.25pt;visibility:visible;mso-wrap-style:square;mso-width-percent:0;mso-height-percent:0;mso-width-percent:0;mso-height-percent:0" o:button="t">
-                  <v:fill o:detectmouseclick="t"/>
-                  <v:imagedata r:id="rId5" o:title="envelope-open"/>
-                </v:shape>
-              </w:pict>
-            </w:r>
-          </w:hyperlink>
-        </w:hyperlink>
-      </w:hyperlink>
-    </w:hyperlink>
     <w:r>
       <w:rPr>
         <w:rFonts w:ascii="Helvetica Neue" w:eastAsia="Times New Roman" w:hAnsi="Helvetica Neue"/>
@@ -1871,7 +1519,7 @@
       </w:rPr>
       <w:t xml:space="preserve"> </w:t>
     </w:r>
-    <w:hyperlink r:id="rId6" w:tooltip="Josh's Email" w:history="1">
+    <w:hyperlink r:id="rId3" w:tooltip="Josh's Email" w:history="1">
       <w:r>
         <w:rPr>
           <w:rFonts w:ascii="Helvetica Neue" w:eastAsia="Times New Roman" w:hAnsi="Helvetica Neue"/>
@@ -1888,45 +1536,73 @@
       </w:rPr>
       <w:t> </w:t>
     </w:r>
-  </w:p>
-  <w:p>
-    <w:pPr>
-      <w:pStyle w:val="Subtitle"/>
-      <w:jc w:val="right"/>
+    <w:r>
+      <w:rPr>
+        <w:rFonts w:ascii="Helvetica Neue" w:eastAsia="Times New Roman" w:hAnsi="Helvetica Neue"/>
+        <w:noProof/>
+        <w:sz w:val="18"/>
+      </w:rPr>
+      <w:drawing>
+        <wp:inline distT="0" distB="0" distL="0" distR="0" wp14:anchorId="659ABDA4" wp14:editId="7C6A16DD">
+          <wp:extent cx="155575" cy="155575"/>
+          <wp:effectExtent l="0" t="0" r="0" b="0"/>
+          <wp:docPr id="1" name="Picture 12" descr="phone">
+            <a:hlinkClick xmlns:a="http://schemas.openxmlformats.org/drawingml/2006/main" r:id="rId4" tgtFrame="&quot;_blank&quot;"/>
+          </wp:docPr>
+          <wp:cNvGraphicFramePr>
+            <a:graphicFrameLocks xmlns:a="http://schemas.openxmlformats.org/drawingml/2006/main"/>
+          </wp:cNvGraphicFramePr>
+          <a:graphic xmlns:a="http://schemas.openxmlformats.org/drawingml/2006/main">
+            <a:graphicData uri="http://schemas.openxmlformats.org/drawingml/2006/picture">
+              <pic:pic xmlns:pic="http://schemas.openxmlformats.org/drawingml/2006/picture">
+                <pic:nvPicPr>
+                  <pic:cNvPr id="0" name="Picture 12" descr="phone">
+                    <a:hlinkClick r:id="rId4" tgtFrame="&quot;_blank&quot;"/>
+                  </pic:cNvPr>
+                  <pic:cNvPicPr>
+                    <a:picLocks/>
+                  </pic:cNvPicPr>
+                </pic:nvPicPr>
+                <pic:blipFill>
+                  <a:blip r:embed="rId5">
+                    <a:extLst>
+                      <a:ext uri="{28A0092B-C50C-407E-A947-70E740481C1C}">
+                        <a14:useLocalDpi xmlns:a14="http://schemas.microsoft.com/office/drawing/2010/main" val="0"/>
+                      </a:ext>
+                    </a:extLst>
+                  </a:blip>
+                  <a:srcRect/>
+                  <a:stretch>
+                    <a:fillRect/>
+                  </a:stretch>
+                </pic:blipFill>
+                <pic:spPr bwMode="auto">
+                  <a:xfrm>
+                    <a:off x="0" y="0"/>
+                    <a:ext cx="155575" cy="155575"/>
+                  </a:xfrm>
+                  <a:prstGeom prst="rect">
+                    <a:avLst/>
+                  </a:prstGeom>
+                  <a:noFill/>
+                  <a:ln>
+                    <a:noFill/>
+                  </a:ln>
+                </pic:spPr>
+              </pic:pic>
+            </a:graphicData>
+          </a:graphic>
+        </wp:inline>
+      </w:drawing>
+    </w:r>
+    <w:r>
       <w:rPr>
         <w:rFonts w:ascii="Helvetica Neue" w:eastAsia="Times New Roman" w:hAnsi="Helvetica Neue"/>
         <w:sz w:val="18"/>
       </w:rPr>
-    </w:pPr>
-    <w:hyperlink r:id="rId7" w:tgtFrame="_blank" w:history="1">
-      <w:hyperlink r:id="rId8" w:tgtFrame="_blank" w:history="1">
-        <w:hyperlink r:id="rId9" w:tgtFrame="_blank" w:history="1">
-          <w:hyperlink r:id="rId10" w:tgtFrame="_blank" w:history="1">
-            <w:r>
-              <w:rPr>
-                <w:rFonts w:ascii="Helvetica Neue" w:eastAsia="Times New Roman" w:hAnsi="Helvetica Neue"/>
-                <w:noProof/>
-                <w:sz w:val="18"/>
-              </w:rPr>
-              <w:pict w14:anchorId="6A72A0C1">
-                <v:shape id="Picture 12" o:spid="_x0000_i1027" type="#_x0000_t75" alt="phone" href="https://user-images.githubusercontent.com/1089671/75619421-67c53200-5be0-11ea-8252-3e2a343f2c7c.png" target="&quot;_blank&quot;" style="width:12.25pt;height:12.25pt;visibility:visible;mso-wrap-style:square;mso-width-percent:0;mso-height-percent:0;mso-width-percent:0;mso-height-percent:0" o:button="t">
-                  <v:fill o:detectmouseclick="t"/>
-                  <v:imagedata r:id="rId11" o:title="phone"/>
-                </v:shape>
-              </w:pict>
-            </w:r>
-          </w:hyperlink>
-        </w:hyperlink>
-      </w:hyperlink>
-    </w:hyperlink>
-    <w:r>
-      <w:rPr>
-        <w:rFonts w:ascii="Helvetica Neue" w:eastAsia="Times New Roman" w:hAnsi="Helvetica Neue"/>
-        <w:sz w:val="18"/>
-      </w:rPr>
       <w:t> </w:t>
     </w:r>
-    <w:hyperlink r:id="rId12" w:tooltip="Josh's Phone" w:history="1">
+    <w:hyperlink r:id="rId6" w:tooltip="Josh's Phone" w:history="1">
       <w:r>
         <w:rPr>
           <w:rFonts w:ascii="Helvetica Neue" w:eastAsia="Times New Roman" w:hAnsi="Helvetica Neue"/>
@@ -1943,45 +1619,73 @@
       </w:rPr>
       <w:t> </w:t>
     </w:r>
-  </w:p>
-  <w:p>
-    <w:pPr>
-      <w:pStyle w:val="Subtitle"/>
-      <w:jc w:val="right"/>
+    <w:r>
+      <w:rPr>
+        <w:rFonts w:ascii="Helvetica Neue" w:eastAsia="Times New Roman" w:hAnsi="Helvetica Neue"/>
+        <w:noProof/>
+        <w:sz w:val="18"/>
+      </w:rPr>
+      <w:drawing>
+        <wp:inline distT="0" distB="0" distL="0" distR="0" wp14:anchorId="0CFC17C5" wp14:editId="3E28A13B">
+          <wp:extent cx="155575" cy="155575"/>
+          <wp:effectExtent l="0" t="0" r="0" b="0"/>
+          <wp:docPr id="3" name="Picture 13" descr="github">
+            <a:hlinkClick xmlns:a="http://schemas.openxmlformats.org/drawingml/2006/main" r:id="rId7" tgtFrame="&quot;_blank&quot;"/>
+          </wp:docPr>
+          <wp:cNvGraphicFramePr>
+            <a:graphicFrameLocks xmlns:a="http://schemas.openxmlformats.org/drawingml/2006/main"/>
+          </wp:cNvGraphicFramePr>
+          <a:graphic xmlns:a="http://schemas.openxmlformats.org/drawingml/2006/main">
+            <a:graphicData uri="http://schemas.openxmlformats.org/drawingml/2006/picture">
+              <pic:pic xmlns:pic="http://schemas.openxmlformats.org/drawingml/2006/picture">
+                <pic:nvPicPr>
+                  <pic:cNvPr id="0" name="Picture 13" descr="github">
+                    <a:hlinkClick r:id="rId7" tgtFrame="&quot;_blank&quot;"/>
+                  </pic:cNvPr>
+                  <pic:cNvPicPr>
+                    <a:picLocks/>
+                  </pic:cNvPicPr>
+                </pic:nvPicPr>
+                <pic:blipFill>
+                  <a:blip r:embed="rId8">
+                    <a:extLst>
+                      <a:ext uri="{28A0092B-C50C-407E-A947-70E740481C1C}">
+                        <a14:useLocalDpi xmlns:a14="http://schemas.microsoft.com/office/drawing/2010/main" val="0"/>
+                      </a:ext>
+                    </a:extLst>
+                  </a:blip>
+                  <a:srcRect/>
+                  <a:stretch>
+                    <a:fillRect/>
+                  </a:stretch>
+                </pic:blipFill>
+                <pic:spPr bwMode="auto">
+                  <a:xfrm>
+                    <a:off x="0" y="0"/>
+                    <a:ext cx="155575" cy="155575"/>
+                  </a:xfrm>
+                  <a:prstGeom prst="rect">
+                    <a:avLst/>
+                  </a:prstGeom>
+                  <a:noFill/>
+                  <a:ln>
+                    <a:noFill/>
+                  </a:ln>
+                </pic:spPr>
+              </pic:pic>
+            </a:graphicData>
+          </a:graphic>
+        </wp:inline>
+      </w:drawing>
+    </w:r>
+    <w:r>
       <w:rPr>
         <w:rFonts w:ascii="Helvetica Neue" w:eastAsia="Times New Roman" w:hAnsi="Helvetica Neue"/>
         <w:sz w:val="18"/>
       </w:rPr>
-    </w:pPr>
-    <w:hyperlink r:id="rId13" w:tgtFrame="_blank" w:history="1">
-      <w:hyperlink r:id="rId14" w:tgtFrame="_blank" w:history="1">
-        <w:hyperlink r:id="rId15" w:tgtFrame="_blank" w:history="1">
-          <w:hyperlink r:id="rId16" w:tgtFrame="_blank" w:history="1">
-            <w:r>
-              <w:rPr>
-                <w:rFonts w:ascii="Helvetica Neue" w:eastAsia="Times New Roman" w:hAnsi="Helvetica Neue"/>
-                <w:noProof/>
-                <w:sz w:val="18"/>
-              </w:rPr>
-              <w:pict w14:anchorId="418D69DF">
-                <v:shape id="Picture 13" o:spid="_x0000_i1026" type="#_x0000_t75" alt="github" href="https://user-images.githubusercontent.com/1089671/75619424-68f65f00-5be0-11ea-8d9a-dfa49aff3106.png" target="&quot;_blank&quot;" style="width:12.25pt;height:12.25pt;visibility:visible;mso-wrap-style:square;mso-width-percent:0;mso-height-percent:0;mso-width-percent:0;mso-height-percent:0" o:button="t">
-                  <v:fill o:detectmouseclick="t"/>
-                  <v:imagedata r:id="rId17" o:title="github"/>
-                </v:shape>
-              </w:pict>
-            </w:r>
-          </w:hyperlink>
-        </w:hyperlink>
-      </w:hyperlink>
-    </w:hyperlink>
-    <w:r>
-      <w:rPr>
-        <w:rFonts w:ascii="Helvetica Neue" w:eastAsia="Times New Roman" w:hAnsi="Helvetica Neue"/>
-        <w:sz w:val="18"/>
-      </w:rPr>
       <w:t> </w:t>
     </w:r>
-    <w:hyperlink r:id="rId18" w:tooltip="NERDY's Github" w:history="1">
+    <w:hyperlink r:id="rId9" w:tooltip="NERDY's Github" w:history="1">
       <w:r>
         <w:rPr>
           <w:rFonts w:ascii="Helvetica Neue" w:eastAsia="Times New Roman" w:hAnsi="Helvetica Neue"/>
@@ -1998,37 +1702,72 @@
       </w:rPr>
       <w:t> </w:t>
     </w:r>
-  </w:p>
-  <w:p>
-    <w:pPr>
-      <w:pStyle w:val="Subtitle"/>
-      <w:jc w:val="right"/>
+    <w:r>
+      <w:rPr>
+        <w:rFonts w:ascii="Helvetica Neue" w:eastAsia="Times New Roman" w:hAnsi="Helvetica Neue"/>
+        <w:noProof/>
+        <w:sz w:val="18"/>
+      </w:rPr>
+      <w:drawing>
+        <wp:inline distT="0" distB="0" distL="0" distR="0" wp14:anchorId="37BE24E8" wp14:editId="149AB545">
+          <wp:extent cx="155575" cy="155575"/>
+          <wp:effectExtent l="0" t="0" r="0" b="0"/>
+          <wp:docPr id="4" name="Picture 14" descr="linkedin">
+            <a:hlinkClick xmlns:a="http://schemas.openxmlformats.org/drawingml/2006/main" r:id="rId10" tgtFrame="&quot;_blank&quot;"/>
+          </wp:docPr>
+          <wp:cNvGraphicFramePr>
+            <a:graphicFrameLocks xmlns:a="http://schemas.openxmlformats.org/drawingml/2006/main"/>
+          </wp:cNvGraphicFramePr>
+          <a:graphic xmlns:a="http://schemas.openxmlformats.org/drawingml/2006/main">
+            <a:graphicData uri="http://schemas.openxmlformats.org/drawingml/2006/picture">
+              <pic:pic xmlns:pic="http://schemas.openxmlformats.org/drawingml/2006/picture">
+                <pic:nvPicPr>
+                  <pic:cNvPr id="0" name="Picture 14" descr="linkedin">
+                    <a:hlinkClick r:id="rId10" tgtFrame="&quot;_blank&quot;"/>
+                  </pic:cNvPr>
+                  <pic:cNvPicPr>
+                    <a:picLocks/>
+                  </pic:cNvPicPr>
+                </pic:nvPicPr>
+                <pic:blipFill>
+                  <a:blip r:embed="rId11">
+                    <a:extLst>
+                      <a:ext uri="{28A0092B-C50C-407E-A947-70E740481C1C}">
+                        <a14:useLocalDpi xmlns:a14="http://schemas.microsoft.com/office/drawing/2010/main" val="0"/>
+                      </a:ext>
+                    </a:extLst>
+                  </a:blip>
+                  <a:srcRect/>
+                  <a:stretch>
+                    <a:fillRect/>
+                  </a:stretch>
+                </pic:blipFill>
+                <pic:spPr bwMode="auto">
+                  <a:xfrm>
+                    <a:off x="0" y="0"/>
+                    <a:ext cx="155575" cy="155575"/>
+                  </a:xfrm>
+                  <a:prstGeom prst="rect">
+                    <a:avLst/>
+                  </a:prstGeom>
+                  <a:noFill/>
+                  <a:ln>
+                    <a:noFill/>
+                  </a:ln>
+                </pic:spPr>
+              </pic:pic>
+            </a:graphicData>
+          </a:graphic>
+        </wp:inline>
+      </w:drawing>
+    </w:r>
+    <w:r>
       <w:rPr>
         <w:rFonts w:ascii="Helvetica Neue" w:eastAsia="Times New Roman" w:hAnsi="Helvetica Neue"/>
         <w:sz w:val="18"/>
       </w:rPr>
-    </w:pPr>
-    <w:hyperlink r:id="rId19" w:tgtFrame="_blank" w:history="1">
-      <w:hyperlink r:id="rId20" w:tgtFrame="_blank" w:history="1">
-        <w:hyperlink r:id="rId21" w:tgtFrame="_blank" w:history="1">
-          <w:hyperlink r:id="rId22" w:tgtFrame="_blank" w:history="1">
-            <w:r>
-              <w:rPr>
-                <w:rFonts w:ascii="Helvetica Neue" w:eastAsia="Times New Roman" w:hAnsi="Helvetica Neue"/>
-                <w:noProof/>
-                <w:sz w:val="18"/>
-              </w:rPr>
-              <w:pict w14:anchorId="0F78382C">
-                <v:shape id="Picture 14" o:spid="_x0000_i1025" type="#_x0000_t75" alt="linkedin" href="https://user-images.githubusercontent.com/1089671/75619420-672c9b80-5be0-11ea-9a98-c487afba415a.png" target="&quot;_blank&quot;" style="width:12.25pt;height:12.25pt;visibility:visible;mso-wrap-style:square;mso-width-percent:0;mso-height-percent:0;mso-width-percent:0;mso-height-percent:0" o:button="t">
-                  <v:fill o:detectmouseclick="t"/>
-                  <v:imagedata r:id="rId23" o:title="linkedin"/>
-                </v:shape>
-              </w:pict>
-            </w:r>
-          </w:hyperlink>
-        </w:hyperlink>
-      </w:hyperlink>
-    </w:hyperlink>
+      <w:t xml:space="preserve"> </w:t>
+    </w:r>
     <w:r>
       <w:rPr>
         <w:rFonts w:ascii="Helvetica Neue" w:eastAsia="Times New Roman" w:hAnsi="Helvetica Neue"/>
@@ -2036,7 +1775,7 @@
       </w:rPr>
       <w:t xml:space="preserve"> </w:t>
     </w:r>
-    <w:hyperlink r:id="rId24" w:tooltip="Josh's LinkedIn" w:history="1">
+    <w:hyperlink r:id="rId12" w:tooltip="Josh's LinkedIn" w:history="1">
       <w:r>
         <w:rPr>
           <w:rFonts w:ascii="Helvetica Neue" w:eastAsia="Times New Roman" w:hAnsi="Helvetica Neue"/>
@@ -2053,16 +1792,6 @@
       </w:rPr>
       <w:t xml:space="preserve"> </w:t>
     </w:r>
-  </w:p>
-  <w:p>
-    <w:pPr>
-      <w:pStyle w:val="Subtitle"/>
-      <w:jc w:val="right"/>
-      <w:rPr>
-        <w:rFonts w:ascii="Helvetica Neue" w:eastAsia="Times New Roman" w:hAnsi="Helvetica Neue"/>
-        <w:sz w:val="18"/>
-      </w:rPr>
-    </w:pPr>
     <w:r>
       <w:rPr>
         <w:rFonts w:ascii="Helvetica Neue" w:eastAsia="Times New Roman" w:hAnsi="Helvetica Neue"/>
@@ -2070,11 +1799,11 @@
         <w:sz w:val="18"/>
       </w:rPr>
       <w:drawing>
-        <wp:inline distT="0" distB="0" distL="0" distR="0" wp14:anchorId="7C9A1C10" wp14:editId="3F338859">
+        <wp:inline distT="0" distB="0" distL="0" distR="0" wp14:anchorId="0E28DB81" wp14:editId="5079A99F">
           <wp:extent cx="144000" cy="144000"/>
           <wp:effectExtent l="0" t="0" r="0" b="0"/>
           <wp:docPr id="15" name="Picture 15" descr="globe">
-            <a:hlinkClick xmlns:a="http://schemas.openxmlformats.org/drawingml/2006/main" r:id="rId25" tgtFrame="&quot;_blank&quot;"/>
+            <a:hlinkClick xmlns:a="http://schemas.openxmlformats.org/drawingml/2006/main" r:id="rId13" tgtFrame="&quot;_blank&quot;"/>
           </wp:docPr>
           <wp:cNvGraphicFramePr>
             <a:graphicFrameLocks xmlns:a="http://schemas.openxmlformats.org/drawingml/2006/main" noChangeAspect="1"/>
@@ -2084,14 +1813,14 @@
               <pic:pic xmlns:pic="http://schemas.openxmlformats.org/drawingml/2006/picture">
                 <pic:nvPicPr>
                   <pic:cNvPr id="0" name="Picture 5" descr="globe">
-                    <a:hlinkClick r:id="rId25" tgtFrame="&quot;_blank&quot;"/>
+                    <a:hlinkClick r:id="rId13" tgtFrame="&quot;_blank&quot;"/>
                   </pic:cNvPr>
                   <pic:cNvPicPr>
                     <a:picLocks noChangeAspect="1" noChangeArrowheads="1"/>
                   </pic:cNvPicPr>
                 </pic:nvPicPr>
                 <pic:blipFill>
-                  <a:blip r:embed="rId26">
+                  <a:blip r:embed="rId14">
                     <a:extLst>
                       <a:ext uri="{28A0092B-C50C-407E-A947-70E740481C1C}">
                         <a14:useLocalDpi xmlns:a14="http://schemas.microsoft.com/office/drawing/2010/main" val="0"/>
@@ -2129,7 +1858,14 @@
       </w:rPr>
       <w:t xml:space="preserve"> </w:t>
     </w:r>
-    <w:hyperlink r:id="rId27" w:tooltip="NERDY's Website" w:history="1">
+    <w:r>
+      <w:rPr>
+        <w:rFonts w:ascii="Helvetica Neue" w:eastAsia="Times New Roman" w:hAnsi="Helvetica Neue"/>
+        <w:sz w:val="18"/>
+      </w:rPr>
+      <w:t xml:space="preserve"> </w:t>
+    </w:r>
+    <w:hyperlink r:id="rId15" w:tooltip="NERDY's Website" w:history="1">
       <w:r>
         <w:rPr>
           <w:rFonts w:ascii="Helvetica Neue" w:eastAsia="Times New Roman" w:hAnsi="Helvetica Neue"/>
@@ -4551,7 +4287,7 @@
     <w:next w:val="Normal"/>
     <w:link w:val="TitleChar"/>
     <w:qFormat/>
-    <w:rsid w:val="00037058"/>
+    <w:rsid w:val="00EB51B1"/>
     <w:pPr>
       <w:spacing w:after="240"/>
       <w:contextualSpacing/>
@@ -4560,7 +4296,7 @@
       <w:rFonts w:ascii="Helvetica Neue Light" w:eastAsiaTheme="majorEastAsia" w:hAnsi="Helvetica Neue Light" w:cstheme="majorBidi"/>
       <w:spacing w:val="-10"/>
       <w:kern w:val="28"/>
-      <w:sz w:val="36"/>
+      <w:sz w:val="32"/>
       <w:szCs w:val="32"/>
     </w:rPr>
   </w:style>
@@ -4569,12 +4305,12 @@
     <w:aliases w:val="Section Header Char"/>
     <w:basedOn w:val="DefaultParagraphFont"/>
     <w:link w:val="Title"/>
-    <w:rsid w:val="00037058"/>
+    <w:rsid w:val="00EB51B1"/>
     <w:rPr>
       <w:rFonts w:ascii="Helvetica Neue Light" w:eastAsiaTheme="majorEastAsia" w:hAnsi="Helvetica Neue Light" w:cstheme="majorBidi"/>
       <w:spacing w:val="-10"/>
       <w:kern w:val="28"/>
-      <w:sz w:val="36"/>
+      <w:sz w:val="32"/>
       <w:szCs w:val="32"/>
     </w:rPr>
   </w:style>
@@ -5082,12 +4818,14 @@
   </w:compat>
   <w:rsids>
     <w:rsidRoot w:val="00B50BD1"/>
+    <w:rsid w:val="003F5BE7"/>
     <w:rsid w:val="00824128"/>
     <w:rsid w:val="00B50BD1"/>
     <w:rsid w:val="00B73305"/>
     <w:rsid w:val="00D367A5"/>
     <w:rsid w:val="00EA5CDB"/>
     <w:rsid w:val="00F016C0"/>
+    <w:rsid w:val="00FF2EEC"/>
   </w:rsids>
   <m:mathPr>
     <m:mathFont m:val="Cambria Math"/>

</xml_diff>